<commit_message>
drawio + console.log supprimé
</commit_message>
<xml_diff>
--- a/Fiche+d’investigation+fonctionnalité v2.docx
+++ b/Fiche+d’investigation+fonctionnalité v2.docx
@@ -834,29 +834,7 @@
                 <w:shd w:val="clear" w:color="auto" w:fill="auto"/>
                 <w:lang w:eastAsia="en-US" w:bidi="en-US"/>
               </w:rPr>
-              <w:t>proposons une recherche linéaire</w:t>
-            </w:r>
-            <w:r>
-              <w:rPr>
-                <w:color w:val="000000"/>
-                <w:spacing w:val="0"/>
-                <w:w w:val="100"/>
-                <w:position w:val="0"/>
-                <w:shd w:val="clear" w:color="auto" w:fill="auto"/>
-                <w:lang w:eastAsia="en-US" w:bidi="en-US"/>
-              </w:rPr>
-              <w:t xml:space="preserve"> </w:t>
-            </w:r>
-            <w:r>
-              <w:rPr>
-                <w:color w:val="000000"/>
-                <w:spacing w:val="0"/>
-                <w:w w:val="100"/>
-                <w:position w:val="0"/>
-                <w:shd w:val="clear" w:color="auto" w:fill="auto"/>
-                <w:lang w:eastAsia="en-US" w:bidi="en-US"/>
-              </w:rPr>
-              <w:t>(</w:t>
+              <w:t>proposons une recherche linéaire (</w:t>
             </w:r>
             <w:r>
               <w:rPr>
@@ -879,18 +857,7 @@
                 <w:shd w:val="clear" w:color="auto" w:fill="auto"/>
                 <w:lang w:eastAsia="en-US" w:bidi="en-US"/>
               </w:rPr>
-              <w:t>)</w:t>
-            </w:r>
-            <w:r>
-              <w:rPr>
-                <w:color w:val="000000"/>
-                <w:spacing w:val="0"/>
-                <w:w w:val="100"/>
-                <w:position w:val="0"/>
-                <w:shd w:val="clear" w:color="auto" w:fill="auto"/>
-                <w:lang w:eastAsia="en-US" w:bidi="en-US"/>
-              </w:rPr>
-              <w:t xml:space="preserve"> avec des boucles natives </w:t>
+              <w:t xml:space="preserve">) avec des boucles natives </w:t>
             </w:r>
             <w:r>
               <w:rPr>
@@ -1035,18 +1002,7 @@
                 <w:shd w:val="clear" w:color="auto" w:fill="auto"/>
                 <w:lang w:eastAsia="en-US" w:bidi="en-US"/>
               </w:rPr>
-              <w:t>inconvénient</w:t>
-            </w:r>
-            <w:r>
-              <w:rPr>
-                <w:color w:val="000000"/>
-                <w:spacing w:val="0"/>
-                <w:w w:val="100"/>
-                <w:position w:val="0"/>
-                <w:shd w:val="clear" w:color="auto" w:fill="auto"/>
-                <w:lang w:eastAsia="en-US" w:bidi="en-US"/>
-              </w:rPr>
-              <w:t xml:space="preserve"> </w:t>
+              <w:t xml:space="preserve">inconvénient </w:t>
             </w:r>
             <w:r>
               <w:rPr>
@@ -1206,29 +1162,7 @@
                 <w:shd w:val="clear" w:color="auto" w:fill="auto"/>
                 <w:lang w:eastAsia="en-US" w:bidi="en-US"/>
               </w:rPr>
-              <w:t xml:space="preserve">Efficace </w:t>
-            </w:r>
-            <w:r>
-              <w:rPr>
-                <w:color w:val="000000"/>
-                <w:spacing w:val="0"/>
-                <w:w w:val="100"/>
-                <w:position w:val="0"/>
-                <w:shd w:val="clear" w:color="auto" w:fill="auto"/>
-                <w:lang w:eastAsia="en-US" w:bidi="en-US"/>
-              </w:rPr>
-              <w:t xml:space="preserve">sur </w:t>
-            </w:r>
-            <w:r>
-              <w:rPr>
-                <w:color w:val="000000"/>
-                <w:spacing w:val="0"/>
-                <w:w w:val="100"/>
-                <w:position w:val="0"/>
-                <w:shd w:val="clear" w:color="auto" w:fill="auto"/>
-                <w:lang w:eastAsia="en-US" w:bidi="en-US"/>
-              </w:rPr>
-              <w:t>de petites listes.</w:t>
+              <w:t>Efficace sur de petites listes.</w:t>
             </w:r>
           </w:p>
         </w:tc>
@@ -1566,7 +1500,6 @@
                 <w:lang w:eastAsia="zh-CN" w:bidi="en-US"/>
               </w:rPr>
             </w:pPr>
-            <w:bookmarkStart w:id="0" w:name="_GoBack"/>
             <w:r>
               <w:rPr>
                 <w:rFonts w:hint="default" w:ascii="Arial Bold" w:hAnsi="Arial Bold" w:eastAsia="Arial" w:cs="Arial Bold"/>
@@ -1703,7 +1636,6 @@
               </w:rPr>
               <w:t xml:space="preserve"> “filter” et “some”</w:t>
             </w:r>
-            <w:bookmarkEnd w:id="0"/>
           </w:p>
           <w:p>
             <w:pPr>
@@ -1722,7 +1654,7 @@
                 <w:szCs w:val="20"/>
                 <w:u w:val="none"/>
                 <w:shd w:val="clear" w:color="auto" w:fill="auto"/>
-                <w:lang w:eastAsia="zh-CN" w:bidi="en-US"/>
+                <w:lang w:val="en-US" w:eastAsia="zh-CN" w:bidi="en-US"/>
               </w:rPr>
             </w:pPr>
             <w:r>
@@ -1839,18 +1771,33 @@
               <w:suppressLineNumbers w:val="0"/>
               <w:jc w:val="left"/>
               <w:rPr>
-                <w:rFonts w:hint="default" w:ascii="SimSun" w:hAnsi="SimSun" w:eastAsia="SimSun" w:cs="SimSun"/>
-                <w:color w:val="000000"/>
-                <w:spacing w:val="0"/>
-                <w:w w:val="100"/>
-                <w:kern w:val="0"/>
-                <w:position w:val="0"/>
-                <w:sz w:val="24"/>
-                <w:szCs w:val="24"/>
-                <w:shd w:val="clear" w:color="auto" w:fill="auto"/>
-                <w:lang w:eastAsia="zh-CN" w:bidi="ar"/>
+                <w:rFonts w:hint="default" w:ascii="Arial" w:hAnsi="Arial" w:eastAsia="Arial" w:cs="Arial"/>
+                <w:color w:val="000000"/>
+                <w:spacing w:val="0"/>
+                <w:w w:val="100"/>
+                <w:position w:val="0"/>
+                <w:sz w:val="20"/>
+                <w:szCs w:val="20"/>
+                <w:u w:val="none"/>
+                <w:shd w:val="clear" w:color="auto" w:fill="auto"/>
+                <w:lang w:val="en-US" w:eastAsia="zh-CN" w:bidi="en-US"/>
               </w:rPr>
             </w:pPr>
+            <w:r>
+              <w:rPr>
+                <w:rFonts w:hint="default" w:ascii="Arial" w:hAnsi="Arial" w:eastAsia="Arial" w:cs="Arial"/>
+                <w:color w:val="000000"/>
+                <w:spacing w:val="0"/>
+                <w:w w:val="100"/>
+                <w:position w:val="0"/>
+                <w:sz w:val="20"/>
+                <w:szCs w:val="20"/>
+                <w:u w:val="none"/>
+                <w:shd w:val="clear" w:color="auto" w:fill="auto"/>
+                <w:lang w:eastAsia="zh-CN" w:bidi="en-US"/>
+              </w:rPr>
+              <w:t>Ce n’est pas algorithme de recherche le plus performant mais il a l’avantage d’être flexible et lisible.</w:t>
+            </w:r>
           </w:p>
           <w:p>
             <w:pPr>
@@ -1893,16 +1840,6 @@
               <w:spacing w:before="0" w:after="0" w:line="240" w:lineRule="auto"/>
               <w:ind w:left="0" w:right="0" w:firstLine="0"/>
               <w:jc w:val="left"/>
-              <w:rPr>
-                <w:b/>
-                <w:bCs/>
-                <w:color w:val="000000"/>
-                <w:spacing w:val="0"/>
-                <w:w w:val="100"/>
-                <w:position w:val="0"/>
-                <w:shd w:val="clear" w:color="auto" w:fill="auto"/>
-                <w:lang w:val="en-US" w:eastAsia="en-US" w:bidi="en-US"/>
-              </w:rPr>
             </w:pPr>
             <w:r>
               <w:rPr>
@@ -1924,25 +1861,29 @@
               <w:keepNext w:val="0"/>
               <w:keepLines w:val="0"/>
               <w:widowControl w:val="0"/>
+              <w:numPr>
+                <w:ilvl w:val="0"/>
+                <w:numId w:val="1"/>
+              </w:numPr>
               <w:shd w:val="clear" w:color="auto" w:fill="auto"/>
               <w:bidi w:val="0"/>
               <w:spacing w:before="0" w:after="0" w:line="240" w:lineRule="auto"/>
-              <w:ind w:left="0" w:right="0" w:firstLine="0"/>
+              <w:ind w:left="240" w:leftChars="0" w:right="0" w:firstLine="62" w:firstLineChars="0"/>
               <w:jc w:val="left"/>
             </w:pPr>
             <w:r>
               <w:rPr>
-                <w:b/>
-                <w:bCs/>
-                <w:color w:val="000000"/>
-                <w:spacing w:val="0"/>
-                <w:w w:val="100"/>
-                <w:position w:val="0"/>
-                <w:shd w:val="clear" w:color="auto" w:fill="auto"/>
-                <w:lang w:eastAsia="en-US" w:bidi="en-US"/>
-              </w:rPr>
-              <w:t xml:space="preserve">- </w:t>
-            </w:r>
+                <w:color w:val="000000"/>
+                <w:spacing w:val="0"/>
+                <w:w w:val="100"/>
+                <w:position w:val="0"/>
+                <w:shd w:val="clear" w:color="auto" w:fill="auto"/>
+                <w:lang w:eastAsia="en-US" w:bidi="en-US"/>
+              </w:rPr>
+              <w:t>Code plus flexible, concis et donc plus lisible.</w:t>
+            </w:r>
+            <w:bookmarkStart w:id="0" w:name="_GoBack"/>
+            <w:bookmarkEnd w:id="0"/>
           </w:p>
         </w:tc>
         <w:tc>

</xml_diff>